<commit_message>
feat(trackplan): Ruler-Feature (feste & verschiebbare Lineale)
Implementiert horizontale/vertikale feste Lineale sowie ein verschiebbares, rotierbares Lineal im TrackPlan-Editor. Rendering erfolgt programmatisch mit zoom-abhängigen Ticks, Labels und Theme-Farben. Toolbar um Ruler-Toggles, Rotation, Opazität und Port-Hover-Animation erweitert. Neue Services: RulerService (Tick-Berechnung, cm/mm, Koordinatenumrechnung) und RulerRenderer (SkiaSharp-ready). Toolbox-Icons werden nun aus Geometrie generiert. Diverse Bugfixes und Refactorings im Pointer-Handling, Snap-Feedback und Theme-Handling. Dokumentation und Best-Practices-Review aktualisiert. Tier 2 Part 2 abgeschlossen.
</commit_message>
<xml_diff>
--- a/stories/Track Plan.docx
+++ b/stories/Track Plan.docx
@@ -31,70 +31,11 @@
       </w:r>
     </w:p>
     <w:p>
-      <w:pPr>
-        <w:pStyle w:val="berschrift2"/>
-        <w:rPr>
-          <w:rFonts w:eastAsia="Times New Roman"/>
-        </w:rPr>
-      </w:pPr>
-      <w:r>
-        <w:rPr>
-          <w:rFonts w:eastAsia="Times New Roman"/>
-        </w:rPr>
-        <w:t>Vorschläge für Verbesserungen und Korrekturen</w:t>
-      </w:r>
-    </w:p>
-    <w:p>
-      <w:pPr>
-        <w:rPr>
-          <w:rFonts w:eastAsiaTheme="minorEastAsia"/>
-        </w:rPr>
-      </w:pPr>
-      <w:r>
-        <w:t xml:space="preserve">Es werden gezielt Anpassungen vorgeschlagen, die auf den bisherigen Erfahrungen und Anforderungen basieren. Dabei ist besonders darauf zu achten, die </w:t>
-      </w:r>
-      <w:r>
-        <w:rPr>
-          <w:i/>
-          <w:iCs/>
-        </w:rPr>
-        <w:t>instructions</w:t>
-      </w:r>
-      <w:r>
-        <w:t xml:space="preserve"> Dateien zu berücksichtigen, um die Umsetzung den bestehenden Richtlinien anzupassen.</w:t>
-      </w:r>
-    </w:p>
-    <w:p>
-      <w:pPr>
-        <w:pStyle w:val="berschrift2"/>
-        <w:rPr>
-          <w:rFonts w:eastAsia="Times New Roman"/>
-        </w:rPr>
-      </w:pPr>
-      <w:r>
-        <w:t>Weiteres</w:t>
-      </w:r>
-      <w:r>
-        <w:rPr>
-          <w:rFonts w:eastAsia="Times New Roman"/>
-        </w:rPr>
-        <w:t xml:space="preserve"> </w:t>
-      </w:r>
-      <w:r>
-        <w:t>Vorgehen</w:t>
-      </w:r>
-    </w:p>
-    <w:p>
-      <w:r>
-        <w:t xml:space="preserve">Für die genannten Punkte wird zunächst ein ausführlicher Plan erstellt. Anschließend beginnt die konkrete Umsetzung der geplanten Verbesserungen und Korrekturen, wobei die Vorgaben der </w:t>
-      </w:r>
-      <w:proofErr w:type="spellStart"/>
-      <w:r>
-        <w:t>instructions</w:t>
-      </w:r>
-      <w:proofErr w:type="spellEnd"/>
-      <w:r>
-        <w:t xml:space="preserve"> Dateien beachtet werden.</w:t>
+      <w:r>
+        <w:t>Für die genannten Punkte wird zunächst ein ausführlicher Plan erstellt. Anschließend beginnt die konkrete Umsetzung der geplanten Verbesserungen und Korrekturen</w:t>
+      </w:r>
+      <w:r>
+        <w:t>.</w:t>
       </w:r>
     </w:p>
     <w:p>
@@ -115,18 +56,30 @@
     </w:p>
     <w:p>
       <w:r>
-        <w:t xml:space="preserve">Die Darstellung eines jeden Gleiscodes einschließlich aller Weichen soll geometrisch korrekt abgebildet werden. Für jedes Gleis und jede Weiche soll es ein eigenes Ghost geben, das ebenfalls die Geometrie widerspiegelt. </w:t>
-      </w:r>
-    </w:p>
-    <w:p>
-      <w:r>
-        <w:t xml:space="preserve">Die DKW fehlt. Und was ist K30? Ich denke K30 ist kein gültiges </w:t>
-      </w:r>
-      <w:r>
-        <w:t>Objekt</w:t>
-      </w:r>
-      <w:r>
-        <w:t xml:space="preserve"> in der Piko A Gleisbibliothek. Bitte überprüfe die Piko A Gleis Bibliothek auf </w:t>
+        <w:t>Die Darstellung eines jeden Gleiscodes</w:t>
+      </w:r>
+      <w:r>
+        <w:t>,</w:t>
+      </w:r>
+      <w:r>
+        <w:t xml:space="preserve"> einschließlich aller Weichen</w:t>
+      </w:r>
+      <w:r>
+        <w:t>,</w:t>
+      </w:r>
+      <w:r>
+        <w:t xml:space="preserve"> soll </w:t>
+      </w:r>
+      <w:r>
+        <w:t xml:space="preserve">als Symbol in der Toolbox </w:t>
+      </w:r>
+      <w:r>
+        <w:t xml:space="preserve">geometrisch korrekt abgebildet werden. </w:t>
+      </w:r>
+    </w:p>
+    <w:p>
+      <w:r>
+        <w:t xml:space="preserve">Bitte überprüfe die Piko A Gleis Bibliothek auf </w:t>
       </w:r>
       <w:r>
         <w:t>Korrektheit</w:t>
@@ -139,6 +92,9 @@
       </w:r>
       <w:r>
         <w:t>.</w:t>
+      </w:r>
+      <w:r>
+        <w:t xml:space="preserve"> </w:t>
       </w:r>
     </w:p>
     <w:p>
@@ -151,29 +107,21 @@
     </w:p>
     <w:p>
       <w:r>
-        <w:t>Beim Drag and Drop-Vorgang soll nur das ausgewählte Gleis angezeigt werden, der Tooltip oder das Label „</w:t>
-      </w:r>
-      <w:r>
-        <w:t xml:space="preserve">Drop </w:t>
-      </w:r>
-      <w:proofErr w:type="spellStart"/>
-      <w:r>
-        <w:t>to</w:t>
-      </w:r>
-      <w:proofErr w:type="spellEnd"/>
-      <w:r>
-        <w:t xml:space="preserve"> </w:t>
-      </w:r>
-      <w:proofErr w:type="spellStart"/>
-      <w:r>
-        <w:t>place</w:t>
-      </w:r>
-      <w:proofErr w:type="spellEnd"/>
-      <w:r>
-        <w:t xml:space="preserve"> track</w:t>
-      </w:r>
-      <w:r>
-        <w:t>“ sowie das T</w:t>
+        <w:t>Für jedes Gleis und jede Weiche soll es ein eigenes Ghost geben, das ebenfalls die Geometrie</w:t>
+      </w:r>
+      <w:r>
+        <w:t xml:space="preserve"> korrekt</w:t>
+      </w:r>
+      <w:r>
+        <w:t xml:space="preserve"> widerspiegelt. </w:t>
+      </w:r>
+      <w:r>
+        <w:t>WYSIWYG</w:t>
+      </w:r>
+    </w:p>
+    <w:p>
+      <w:r>
+        <w:t>Beim Drag and Drop-Vorgang soll nur das ausgewählte Gleis angezeigt werden, der Tooltip oder das Label sowie das T</w:t>
       </w:r>
       <w:r>
         <w:t>oolbox</w:t>
@@ -192,6 +140,9 @@
       </w:r>
       <w:r>
         <w:t>den. Auf allen Gleisen soll mittig als Label der Gleiscode angezeigt werden. Den Gleiscode möchte ich auch als Teil des Gleis-Ghost sehen.</w:t>
+      </w:r>
+      <w:r>
+        <w:t xml:space="preserve"> Die Code Labels können ein und ausgeblendet werden.</w:t>
       </w:r>
     </w:p>
     <w:p>
@@ -204,21 +155,33 @@
         <w:pStyle w:val="berschrift3"/>
       </w:pPr>
       <w:r>
-        <w:t>Soft</w:t>
-      </w:r>
-      <w:r>
-        <w:rPr>
-          <w:rFonts w:ascii="Cambria Math" w:hAnsi="Cambria Math" w:cs="Cambria Math"/>
-        </w:rPr>
-        <w:t>‑</w:t>
-      </w:r>
-      <w:r>
         <w:t xml:space="preserve">Snap  </w:t>
       </w:r>
     </w:p>
     <w:p>
       <w:r>
-        <w:t>Ein Snap, der erst bei sehr naher Annäherung greift, damit der Nutzer nicht „festklebt“.</w:t>
+        <w:t xml:space="preserve">Neben der existierenden Visualisierung beim Snap möchte ich eine feine Linie zwischen den Endpunkten der beiden </w:t>
+      </w:r>
+      <w:r>
+        <w:t>G</w:t>
+      </w:r>
+      <w:r>
+        <w:t>leis</w:t>
+      </w:r>
+      <w:r>
+        <w:t xml:space="preserve">objekte </w:t>
+      </w:r>
+      <w:r>
+        <w:t xml:space="preserve">sehen, wie so ein </w:t>
+      </w:r>
+      <w:r>
+        <w:t>Gummiband,</w:t>
+      </w:r>
+      <w:r>
+        <w:t xml:space="preserve"> das beide Endpunkte miteinander verbindet.</w:t>
+      </w:r>
+      <w:r>
+        <w:t xml:space="preserve"> Entfernt man sich mit dem Gleis wieder verschwindet die Linie.</w:t>
       </w:r>
     </w:p>
     <w:p>
@@ -231,33 +194,160 @@
     </w:p>
     <w:p>
       <w:r>
-        <w:t xml:space="preserve">Am oberen Rand und am linken Rand des Gleis-Plans würde ich gerne jeweils ein Maßband sehen wollen. Die Auflösung bzw. Anzeige in Millimetern und Zentimetern soll </w:t>
-      </w:r>
+        <w:t>Am oberen Rand und am linken Rand des Gleis-Plans würde ich gerne jeweils ein Maßband sehen wollen. Die Auflösung bzw. Anzeige in Millimetern und Zentimetern soll abhängig vom Zoom-Faktor und unter Berücksichtigung der verwendeten Gleis-Bibliothek sein.</w:t>
+      </w:r>
+    </w:p>
+    <w:p>
+      <w:r>
+        <w:t xml:space="preserve">Darüber hinaus wünsche ich mir das Ein- und Ausblenden </w:t>
+      </w:r>
+      <w:r>
+        <w:t>eines zusätzlichen Lineals</w:t>
+      </w:r>
+      <w:r>
+        <w:t xml:space="preserve">, das ich frei über dem Gleisplan </w:t>
+      </w:r>
+      <w:r>
+        <w:t xml:space="preserve">bewegen und </w:t>
+      </w:r>
+      <w:r>
+        <w:t>positionieren kann, und mit Hilfe des Scrollrads der Maus um 360 Grad gedreht werden kann.</w:t>
+      </w:r>
+    </w:p>
+    <w:p>
       <w:r>
         <w:lastRenderedPageBreak/>
-        <w:t>abhängig vom Zoom-Faktor und unter Berücksichtigung der verwendeten Gleis-Bibliothek sein.</w:t>
-      </w:r>
-    </w:p>
-    <w:p>
-      <w:r>
-        <w:t xml:space="preserve">Darüber hinaus wünsche ich mir das Ein- und Ausblenden </w:t>
-      </w:r>
-      <w:r>
-        <w:t>eines zusätzlichen Lineals</w:t>
-      </w:r>
-      <w:r>
-        <w:t xml:space="preserve">, das ich frei über dem Gleisplan </w:t>
-      </w:r>
-      <w:r>
-        <w:t xml:space="preserve">bewegen und </w:t>
-      </w:r>
-      <w:r>
-        <w:t>positionieren kann, und mit Hilfe des Scrollrads der Maus um 360 Grad gedreht werden kann.</w:t>
-      </w:r>
-    </w:p>
-    <w:p>
-      <w:r>
         <w:t xml:space="preserve">Unten rechts im Gleisplan würde ich gerne einen funktionierenden Slider für den Zoom haben wollen. </w:t>
+      </w:r>
+    </w:p>
+    <w:p>
+      <w:r>
+        <w:t>Probleme</w:t>
+      </w:r>
+      <w:r>
+        <w:t xml:space="preserve"> </w:t>
+      </w:r>
+    </w:p>
+    <w:p>
+      <w:r>
+        <w:t xml:space="preserve">Bezüglich der </w:t>
+      </w:r>
+      <w:r>
+        <w:t>Darstellung</w:t>
+      </w:r>
+      <w:r>
+        <w:t xml:space="preserve"> der </w:t>
+      </w:r>
+      <w:r>
+        <w:t>G</w:t>
+      </w:r>
+      <w:r>
+        <w:t>leise</w:t>
+      </w:r>
+      <w:r>
+        <w:t xml:space="preserve"> in der </w:t>
+      </w:r>
+      <w:r>
+        <w:t>Toolbox</w:t>
+      </w:r>
+      <w:r>
+        <w:t xml:space="preserve"> hatte ich dir doch dieses </w:t>
+      </w:r>
+      <w:r>
+        <w:t>Foto</w:t>
+      </w:r>
+      <w:r>
+        <w:t xml:space="preserve"> gezeigt. Die standardweiche hast du doch auch abgebildet bekommen, und wenn du die </w:t>
+      </w:r>
+      <w:r>
+        <w:t>Maße</w:t>
+      </w:r>
+      <w:r>
+        <w:t xml:space="preserve"> und die </w:t>
+      </w:r>
+      <w:r>
+        <w:t>Geometrien</w:t>
+      </w:r>
+      <w:r>
+        <w:t xml:space="preserve"> der </w:t>
+      </w:r>
+      <w:r>
+        <w:t>Gleis Codes</w:t>
+      </w:r>
+      <w:r>
+        <w:t xml:space="preserve"> des </w:t>
+      </w:r>
+      <w:r>
+        <w:t>Piko</w:t>
+      </w:r>
+      <w:r>
+        <w:t xml:space="preserve"> </w:t>
+      </w:r>
+      <w:r>
+        <w:t>A G</w:t>
+      </w:r>
+      <w:r>
+        <w:t>leissystems kennst</w:t>
+      </w:r>
+      <w:r>
+        <w:t>,</w:t>
+      </w:r>
+      <w:r>
+        <w:t xml:space="preserve"> solltest du mit der </w:t>
+      </w:r>
+      <w:r>
+        <w:t>gleichen</w:t>
+      </w:r>
+      <w:r>
+        <w:t xml:space="preserve"> </w:t>
+      </w:r>
+      <w:r>
+        <w:t xml:space="preserve">Render-Logik </w:t>
+      </w:r>
+      <w:r>
+        <w:t xml:space="preserve">in der </w:t>
+      </w:r>
+      <w:r>
+        <w:t>Lage</w:t>
+      </w:r>
+      <w:r>
+        <w:t xml:space="preserve"> sein</w:t>
+      </w:r>
+      <w:r>
+        <w:t>,</w:t>
+      </w:r>
+      <w:r>
+        <w:t xml:space="preserve"> sowohl die </w:t>
+      </w:r>
+      <w:r>
+        <w:t>Gleise</w:t>
+      </w:r>
+      <w:r>
+        <w:t xml:space="preserve"> und </w:t>
+      </w:r>
+      <w:r>
+        <w:t>W</w:t>
+      </w:r>
+      <w:r>
+        <w:t xml:space="preserve">eichen in der </w:t>
+      </w:r>
+      <w:r>
+        <w:t>Toolbox</w:t>
+      </w:r>
+      <w:r>
+        <w:t xml:space="preserve"> und auf dem gleisplan </w:t>
+      </w:r>
+      <w:r>
+        <w:t>gleichermaßen</w:t>
+      </w:r>
+      <w:r>
+        <w:t xml:space="preserve"> zu rendern</w:t>
+      </w:r>
+      <w:r>
+        <w:t xml:space="preserve"> bzw. zu zeichnen</w:t>
+      </w:r>
+      <w:r>
+        <w:t>.</w:t>
       </w:r>
     </w:p>
     <w:p>
@@ -265,15 +355,69 @@
         <w:pStyle w:val="berschrift2"/>
       </w:pPr>
       <w:r>
-        <w:t>Probleme</w:t>
-      </w:r>
-    </w:p>
-    <w:p>
-      <w:pPr>
-        <w:rPr>
-          <w:lang w:val="en-GB"/>
-        </w:rPr>
-      </w:pPr>
+        <w:t xml:space="preserve">Die Snap Preview soll natürlich </w:t>
+      </w:r>
+      <w:proofErr w:type="gramStart"/>
+      <w:r>
+        <w:t>nur</w:t>
+      </w:r>
+      <w:proofErr w:type="gramEnd"/>
+      <w:r>
+        <w:t xml:space="preserve"> während eines </w:t>
+      </w:r>
+      <w:proofErr w:type="spellStart"/>
+      <w:r>
+        <w:t>drag</w:t>
+      </w:r>
+      <w:proofErr w:type="spellEnd"/>
+      <w:r>
+        <w:t xml:space="preserve"> </w:t>
+      </w:r>
+      <w:proofErr w:type="spellStart"/>
+      <w:r>
+        <w:t>drop</w:t>
+      </w:r>
+      <w:proofErr w:type="spellEnd"/>
+      <w:r>
+        <w:t xml:space="preserve"> </w:t>
+      </w:r>
+      <w:proofErr w:type="spellStart"/>
+      <w:r>
+        <w:t>vorgangs</w:t>
+      </w:r>
+      <w:proofErr w:type="spellEnd"/>
+      <w:r>
+        <w:t xml:space="preserve"> benutzt werden. Und es geht dabei auch nur um die </w:t>
+      </w:r>
+      <w:proofErr w:type="spellStart"/>
+      <w:r>
+        <w:t>darstellung</w:t>
+      </w:r>
+      <w:proofErr w:type="spellEnd"/>
+      <w:r>
+        <w:t xml:space="preserve"> des </w:t>
+      </w:r>
+      <w:proofErr w:type="spellStart"/>
+      <w:r>
+        <w:t>gleises</w:t>
+      </w:r>
+      <w:proofErr w:type="spellEnd"/>
+      <w:r>
+        <w:t xml:space="preserve"> an dem anzudockenden gleis </w:t>
+      </w:r>
+      <w:proofErr w:type="spellStart"/>
+      <w:r>
+        <w:t>bzw</w:t>
+      </w:r>
+      <w:proofErr w:type="spellEnd"/>
+      <w:r>
+        <w:t xml:space="preserve"> </w:t>
+      </w:r>
+      <w:proofErr w:type="spellStart"/>
+      <w:r>
+        <w:t>endpunkt</w:t>
+      </w:r>
+      <w:proofErr w:type="spellEnd"/>
     </w:p>
     <w:sectPr>
       <w:pgSz w:w="11906" w:h="16838"/>
@@ -886,6 +1030,7 @@
   <w:style w:type="character" w:default="1" w:styleId="Absatz-Standardschriftart">
     <w:name w:val="Default Paragraph Font"/>
     <w:uiPriority w:val="1"/>
+    <w:semiHidden/>
     <w:unhideWhenUsed/>
   </w:style>
   <w:style w:type="table" w:default="1" w:styleId="NormaleTabelle">

</xml_diff>